<commit_message>
Completed docx_formatter for my goals
</commit_message>
<xml_diff>
--- a/test.docx
+++ b/test.docx
@@ -4,30 +4,46 @@
   <w:body>
     <w:p>
       <w:r>
-        <w:t>Q1.  Why can a frame loop endlessly in a switched environment with more than one way to a destination? (if spanning tree or a similar protocol is not enabled)</w:t>
+        <w:t>Q1</w:t>
+      </w:r>
+      <w:r>
+        <w:t>.</w:t>
+      </w:r>
+      <w:r>
+        <w:t xml:space="preserve"> Why can a frame loop endlessly in a switched environment with more than one way to a destination? (if spanning tree or a similar protocol is not enabled)</w:t>
       </w:r>
     </w:p>
     <w:p>
       <w:r>
-        <w:t>Q2.  Are there any concerns with allowing auto-selection of the root bridge based on MAC addresses?</w:t>
+        <w:t>Q2</w:t>
+      </w:r>
+      <w:r>
+        <w:t>.</w:t>
+      </w:r>
+      <w:r>
+        <w:t xml:space="preserve"> Are there any concerns with allowing auto-selection of the root bridge based on MAC addresses?</w:t>
       </w:r>
     </w:p>
     <w:p>
       <w:r>
-        <w:t xml:space="preserve">Q3.  Please provide the shortest summary of </w:t>
+        <w:t>Q3</w:t>
       </w:r>
-      <w:proofErr w:type="spellStart"/>
       <w:r>
-        <w:t>PortFast</w:t>
+        <w:t>.</w:t>
       </w:r>
-      <w:proofErr w:type="spellEnd"/>
       <w:r>
-        <w:t xml:space="preserve"> you can.</w:t>
+        <w:t xml:space="preserve"> Please provide the shortest summary of PortFast you can.</w:t>
       </w:r>
     </w:p>
     <w:p>
       <w:r>
-        <w:t>Q4.  Please provide the shortest summary of BPDU Guard you can.</w:t>
+        <w:t>Q4</w:t>
+      </w:r>
+      <w:r>
+        <w:t>.</w:t>
+      </w:r>
+      <w:r>
+        <w:t xml:space="preserve"> Please provide the shortest summary of BPDU Guard you can.</w:t>
       </w:r>
     </w:p>
     <w:sectPr>

</xml_diff>